<commit_message>
modified the report adding screenshot of the website
</commit_message>
<xml_diff>
--- a/Phase1Docs/WEB422-Project-Phase1-Report.docx
+++ b/Phase1Docs/WEB422-Project-Phase1-Report.docx
@@ -1,6 +1,6 @@
 
 <file path=word/document.xml><?xml version="1.0" encoding="utf-8"?>
-<w:document xmlns:wpc="http://schemas.microsoft.com/office/word/2010/wordprocessingCanvas" xmlns:cx="http://schemas.microsoft.com/office/drawing/2014/chartex" xmlns:cx1="http://schemas.microsoft.com/office/drawing/2015/9/8/chartex" xmlns:cx2="http://schemas.microsoft.com/office/drawing/2015/10/21/chartex" xmlns:cx3="http://schemas.microsoft.com/office/drawing/2016/5/9/chartex" xmlns:cx4="http://schemas.microsoft.com/office/drawing/2016/5/10/chartex" xmlns:cx5="http://schemas.microsoft.com/office/drawing/2016/5/11/chartex" xmlns:cx6="http://schemas.microsoft.com/office/drawing/2016/5/12/chartex" xmlns:cx7="http://schemas.microsoft.com/office/drawing/2016/5/13/chartex" xmlns:cx8="http://schemas.microsoft.com/office/drawing/2016/5/14/chartex" xmlns:mc="http://schemas.openxmlformats.org/markup-compatibility/2006" xmlns:aink="http://schemas.microsoft.com/office/drawing/2016/ink" xmlns:am3d="http://schemas.microsoft.com/office/drawing/2017/model3d" xmlns:o="urn:schemas-microsoft-com:office:office" xmlns:oel="http://schemas.microsoft.com/office/2019/extlst" xmlns:r="http://schemas.openxmlformats.org/officeDocument/2006/relationships" xmlns:m="http://schemas.openxmlformats.org/officeDocument/2006/math" xmlns:v="urn:schemas-microsoft-com:vml" xmlns:wp14="http://schemas.microsoft.com/office/word/2010/wordprocessingDrawing" xmlns:wp="http://schemas.openxmlformats.org/drawingml/2006/wordprocessingDrawing" xmlns:w10="urn:schemas-microsoft-com:office:word" xmlns:w="http://schemas.openxmlformats.org/wordprocessingml/2006/main" xmlns:w14="http://schemas.microsoft.com/office/word/2010/wordml" xmlns:w15="http://schemas.microsoft.com/office/word/2012/wordml" xmlns:w16cex="http://schemas.microsoft.com/office/word/2018/wordml/cex" xmlns:w16cid="http://schemas.microsoft.com/office/word/2016/wordml/cid" xmlns:w16="http://schemas.microsoft.com/office/word/2018/wordml" xmlns:w16sdtdh="http://schemas.microsoft.com/office/word/2020/wordml/sdtdatahash" xmlns:w16se="http://schemas.microsoft.com/office/word/2015/wordml/symex" xmlns:wpg="http://schemas.microsoft.com/office/word/2010/wordprocessingGroup" xmlns:wpi="http://schemas.microsoft.com/office/word/2010/wordprocessingInk" xmlns:wne="http://schemas.microsoft.com/office/word/2006/wordml" xmlns:wps="http://schemas.microsoft.com/office/word/2010/wordprocessingShape" mc:Ignorable="w14 w15 w16se w16cid w16 w16cex w16sdtdh wp14">
+<w:document xmlns:wpc="http://schemas.microsoft.com/office/word/2010/wordprocessingCanvas" xmlns:cx="http://schemas.microsoft.com/office/drawing/2014/chartex" xmlns:cx1="http://schemas.microsoft.com/office/drawing/2015/9/8/chartex" xmlns:cx2="http://schemas.microsoft.com/office/drawing/2015/10/21/chartex" xmlns:cx3="http://schemas.microsoft.com/office/drawing/2016/5/9/chartex" xmlns:cx4="http://schemas.microsoft.com/office/drawing/2016/5/10/chartex" xmlns:cx5="http://schemas.microsoft.com/office/drawing/2016/5/11/chartex" xmlns:cx6="http://schemas.microsoft.com/office/drawing/2016/5/12/chartex" xmlns:cx7="http://schemas.microsoft.com/office/drawing/2016/5/13/chartex" xmlns:cx8="http://schemas.microsoft.com/office/drawing/2016/5/14/chartex" xmlns:mc="http://schemas.openxmlformats.org/markup-compatibility/2006" xmlns:aink="http://schemas.microsoft.com/office/drawing/2016/ink" xmlns:am3d="http://schemas.microsoft.com/office/drawing/2017/model3d" xmlns:o="urn:schemas-microsoft-com:office:office" xmlns:oel="http://schemas.microsoft.com/office/2019/extlst" xmlns:r="http://schemas.openxmlformats.org/officeDocument/2006/relationships" xmlns:m="http://schemas.openxmlformats.org/officeDocument/2006/math" xmlns:v="urn:schemas-microsoft-com:vml" xmlns:wp14="http://schemas.microsoft.com/office/word/2010/wordprocessingDrawing" xmlns:wp="http://schemas.openxmlformats.org/drawingml/2006/wordprocessingDrawing" xmlns:w10="urn:schemas-microsoft-com:office:word" xmlns:w="http://schemas.openxmlformats.org/wordprocessingml/2006/main" xmlns:w14="http://schemas.microsoft.com/office/word/2010/wordml" xmlns:w15="http://schemas.microsoft.com/office/word/2012/wordml" xmlns:w16cex="http://schemas.microsoft.com/office/word/2018/wordml/cex" xmlns:w16cid="http://schemas.microsoft.com/office/word/2016/wordml/cid" xmlns:w16="http://schemas.microsoft.com/office/word/2018/wordml" xmlns:w16du="http://schemas.microsoft.com/office/word/2023/wordml/word16du" xmlns:w16sdtdh="http://schemas.microsoft.com/office/word/2020/wordml/sdtdatahash" xmlns:w16sdtfl="http://schemas.microsoft.com/office/word/2024/wordml/sdtformatlock" xmlns:w16se="http://schemas.microsoft.com/office/word/2015/wordml/symex" xmlns:wpg="http://schemas.microsoft.com/office/word/2010/wordprocessingGroup" xmlns:wpi="http://schemas.microsoft.com/office/word/2010/wordprocessingInk" xmlns:wne="http://schemas.microsoft.com/office/word/2006/wordml" xmlns:wps="http://schemas.microsoft.com/office/word/2010/wordprocessingShape" mc:Ignorable="w14 w15 w16se w16cid w16 w16cex w16sdtdh w16sdtfl w16du wp14">
   <w:body>
     <w:p>
       <w:pPr>
@@ -288,21 +288,7 @@
               <w:rPr>
                 <w:color w:val="548DD4" w:themeColor="text2" w:themeTint="99"/>
               </w:rPr>
-              <w:t xml:space="preserve">, Angela Chua, </w:t>
-            </w:r>
-            <w:proofErr w:type="spellStart"/>
-            <w:r>
-              <w:rPr>
-                <w:color w:val="548DD4" w:themeColor="text2" w:themeTint="99"/>
-              </w:rPr>
-              <w:t>Amany</w:t>
-            </w:r>
-            <w:proofErr w:type="spellEnd"/>
-            <w:r>
-              <w:rPr>
-                <w:color w:val="548DD4" w:themeColor="text2" w:themeTint="99"/>
-              </w:rPr>
-              <w:t xml:space="preserve"> Omar</w:t>
+              <w:t>, Angela Chua, Amany Omar</w:t>
             </w:r>
           </w:p>
         </w:tc>
@@ -577,6 +563,109 @@
     </w:p>
     <w:p>
       <w:pPr>
+        <w:pStyle w:val="ListParagraph"/>
+        <w:ind w:left="360"/>
+        <w:rPr>
+          <w:b/>
+          <w:bCs/>
+        </w:rPr>
+      </w:pPr>
+      <w:r>
+        <w:rPr>
+          <w:b/>
+          <w:bCs/>
+        </w:rPr>
+        <w:lastRenderedPageBreak/>
+        <w:t>Homepage and Deployment</w:t>
+      </w:r>
+      <w:r>
+        <w:rPr>
+          <w:b/>
+          <w:bCs/>
+        </w:rPr>
+        <w:t xml:space="preserve"> to </w:t>
+      </w:r>
+      <w:proofErr w:type="spellStart"/>
+      <w:r>
+        <w:rPr>
+          <w:b/>
+          <w:bCs/>
+        </w:rPr>
+        <w:t>Vercel</w:t>
+      </w:r>
+      <w:proofErr w:type="spellEnd"/>
+      <w:r>
+        <w:rPr>
+          <w:b/>
+          <w:bCs/>
+        </w:rPr>
+        <w:t>:</w:t>
+      </w:r>
+      <w:r>
+        <w:rPr>
+          <w:b/>
+          <w:bCs/>
+        </w:rPr>
+        <w:br/>
+      </w:r>
+      <w:r>
+        <w:rPr>
+          <w:b/>
+          <w:bCs/>
+          <w:noProof/>
+        </w:rPr>
+        <w:drawing>
+          <wp:inline distT="0" distB="0" distL="0" distR="0" wp14:anchorId="426230A4" wp14:editId="126ED85A">
+            <wp:extent cx="6675120" cy="3590925"/>
+            <wp:effectExtent l="0" t="0" r="0" b="9525"/>
+            <wp:docPr id="1555501462" name="Picture 1" descr="A screenshot of a computer&#10;&#10;AI-generated content may be incorrect."/>
+            <wp:cNvGraphicFramePr>
+              <a:graphicFrameLocks xmlns:a="http://schemas.openxmlformats.org/drawingml/2006/main" noChangeAspect="1"/>
+            </wp:cNvGraphicFramePr>
+            <a:graphic xmlns:a="http://schemas.openxmlformats.org/drawingml/2006/main">
+              <a:graphicData uri="http://schemas.openxmlformats.org/drawingml/2006/picture">
+                <pic:pic xmlns:pic="http://schemas.openxmlformats.org/drawingml/2006/picture">
+                  <pic:nvPicPr>
+                    <pic:cNvPr id="1555501462" name="Picture 1" descr="A screenshot of a computer&#10;&#10;AI-generated content may be incorrect."/>
+                    <pic:cNvPicPr/>
+                  </pic:nvPicPr>
+                  <pic:blipFill rotWithShape="1">
+                    <a:blip r:embed="rId8">
+                      <a:extLst>
+                        <a:ext uri="{28A0092B-C50C-407E-A947-70E740481C1C}">
+                          <a14:useLocalDpi xmlns:a14="http://schemas.microsoft.com/office/drawing/2010/main" val="0"/>
+                        </a:ext>
+                      </a:extLst>
+                    </a:blip>
+                    <a:srcRect t="4315"/>
+                    <a:stretch/>
+                  </pic:blipFill>
+                  <pic:spPr bwMode="auto">
+                    <a:xfrm>
+                      <a:off x="0" y="0"/>
+                      <a:ext cx="6675120" cy="3590925"/>
+                    </a:xfrm>
+                    <a:prstGeom prst="rect">
+                      <a:avLst/>
+                    </a:prstGeom>
+                    <a:ln>
+                      <a:noFill/>
+                    </a:ln>
+                    <a:extLst>
+                      <a:ext uri="{53640926-AAD7-44D8-BBD7-CCE9431645EC}">
+                        <a14:shadowObscured xmlns:a14="http://schemas.microsoft.com/office/drawing/2010/main"/>
+                      </a:ext>
+                    </a:extLst>
+                  </pic:spPr>
+                </pic:pic>
+              </a:graphicData>
+            </a:graphic>
+          </wp:inline>
+        </w:drawing>
+      </w:r>
+    </w:p>
+    <w:p>
+      <w:pPr>
         <w:pStyle w:val="Heading1"/>
         <w:rPr>
           <w:b/>
@@ -586,7 +675,6 @@
         <w:rPr>
           <w:b/>
         </w:rPr>
-        <w:lastRenderedPageBreak/>
         <w:t>Complete the following Checklist:</w:t>
       </w:r>
     </w:p>
@@ -721,7 +809,7 @@
             <w:r>
               <w:t xml:space="preserve">Daniel has completed Scope, and selected API </w:t>
             </w:r>
-            <w:hyperlink r:id="rId8" w:history="1">
+            <w:hyperlink r:id="rId9" w:history="1">
               <w:r>
                 <w:rPr>
                   <w:rStyle w:val="Hyperlink"/>
@@ -828,15 +916,10 @@
             <w:tcW w:w="7380" w:type="dxa"/>
           </w:tcPr>
           <w:p>
-            <w:proofErr w:type="spellStart"/>
-            <w:r>
-              <w:t>Amany</w:t>
-            </w:r>
-            <w:proofErr w:type="spellEnd"/>
-            <w:r>
-              <w:t xml:space="preserve"> deployed the initial base at “</w:t>
-            </w:r>
-            <w:hyperlink r:id="rId9" w:history="1">
+            <w:r>
+              <w:t>Amany deployed the initial base at “</w:t>
+            </w:r>
+            <w:hyperlink r:id="rId10" w:history="1">
               <w:r>
                 <w:rPr>
                   <w:rStyle w:val="Hyperlink"/>
@@ -916,22 +999,12 @@
         <w:pStyle w:val="ListParagraph"/>
         <w:ind w:left="360"/>
       </w:pPr>
-      <w:proofErr w:type="spellStart"/>
-      <w:r>
-        <w:t>Amany</w:t>
-      </w:r>
-      <w:proofErr w:type="spellEnd"/>
-      <w:r>
-        <w:t xml:space="preserve"> was responsible for planning out the basic structure of the website</w:t>
-      </w:r>
-      <w:r>
-        <w:t xml:space="preserve">; she will now be responsible for modeling store data as well and setting up the initial </w:t>
-      </w:r>
-      <w:proofErr w:type="gramStart"/>
-      <w:r>
-        <w:t>pages</w:t>
-      </w:r>
-      <w:proofErr w:type="gramEnd"/>
+      <w:r>
+        <w:t>Amany was responsible for planning out the basic structure of the website</w:t>
+      </w:r>
+      <w:r>
+        <w:t>; she will now be responsible for modeling store data as well and setting up the initial pages</w:t>
+      </w:r>
     </w:p>
     <w:p>
       <w:pPr>
@@ -939,6 +1012,7 @@
         <w:ind w:left="360"/>
       </w:pPr>
       <w:r>
+        <w:lastRenderedPageBreak/>
         <w:t>Angela was responsible for designing the wireframes and general layout on Figma</w:t>
       </w:r>
       <w:r>
@@ -1159,13 +1233,8 @@
       <w:r>
         <w:t xml:space="preserve"> the repo. Angela will create the database needed to store user data, in addition to the API needed to interact with our database. Dan will create the individual components that will show on our site. </w:t>
       </w:r>
-      <w:proofErr w:type="spellStart"/>
-      <w:r>
-        <w:t>Amany</w:t>
-      </w:r>
-      <w:proofErr w:type="spellEnd"/>
-      <w:r>
-        <w:t xml:space="preserve"> will model required store data and will set up the pages the site will contain in </w:t>
+      <w:r>
+        <w:t xml:space="preserve">Amany will model required store data and will set up the pages the site will contain in </w:t>
       </w:r>
       <w:proofErr w:type="spellStart"/>
       <w:r>
@@ -1188,7 +1257,6 @@
           <w:b/>
           <w:bCs w:val="0"/>
         </w:rPr>
-        <w:lastRenderedPageBreak/>
         <w:t>How do you evaluate your progress</w:t>
       </w:r>
       <w:r>
@@ -1243,7 +1311,7 @@
     </w:p>
     <w:p/>
     <w:sectPr>
-      <w:headerReference w:type="default" r:id="rId10"/>
+      <w:headerReference w:type="default" r:id="rId11"/>
       <w:pgSz w:w="12240" w:h="15840"/>
       <w:pgMar w:top="864" w:right="864" w:bottom="864" w:left="864" w:header="720" w:footer="720" w:gutter="0"/>
       <w:cols w:space="720"/>
@@ -1254,7 +1322,7 @@
 </file>
 
 <file path=word/endnotes.xml><?xml version="1.0" encoding="utf-8"?>
-<w:endnotes xmlns:wpc="http://schemas.microsoft.com/office/word/2010/wordprocessingCanvas" xmlns:cx="http://schemas.microsoft.com/office/drawing/2014/chartex" xmlns:cx1="http://schemas.microsoft.com/office/drawing/2015/9/8/chartex" xmlns:cx2="http://schemas.microsoft.com/office/drawing/2015/10/21/chartex" xmlns:cx3="http://schemas.microsoft.com/office/drawing/2016/5/9/chartex" xmlns:cx4="http://schemas.microsoft.com/office/drawing/2016/5/10/chartex" xmlns:cx5="http://schemas.microsoft.com/office/drawing/2016/5/11/chartex" xmlns:cx6="http://schemas.microsoft.com/office/drawing/2016/5/12/chartex" xmlns:cx7="http://schemas.microsoft.com/office/drawing/2016/5/13/chartex" xmlns:cx8="http://schemas.microsoft.com/office/drawing/2016/5/14/chartex" xmlns:mc="http://schemas.openxmlformats.org/markup-compatibility/2006" xmlns:aink="http://schemas.microsoft.com/office/drawing/2016/ink" xmlns:am3d="http://schemas.microsoft.com/office/drawing/2017/model3d" xmlns:o="urn:schemas-microsoft-com:office:office" xmlns:oel="http://schemas.microsoft.com/office/2019/extlst" xmlns:r="http://schemas.openxmlformats.org/officeDocument/2006/relationships" xmlns:m="http://schemas.openxmlformats.org/officeDocument/2006/math" xmlns:v="urn:schemas-microsoft-com:vml" xmlns:wp14="http://schemas.microsoft.com/office/word/2010/wordprocessingDrawing" xmlns:wp="http://schemas.openxmlformats.org/drawingml/2006/wordprocessingDrawing" xmlns:w10="urn:schemas-microsoft-com:office:word" xmlns:w="http://schemas.openxmlformats.org/wordprocessingml/2006/main" xmlns:w14="http://schemas.microsoft.com/office/word/2010/wordml" xmlns:w15="http://schemas.microsoft.com/office/word/2012/wordml" xmlns:w16cex="http://schemas.microsoft.com/office/word/2018/wordml/cex" xmlns:w16cid="http://schemas.microsoft.com/office/word/2016/wordml/cid" xmlns:w16="http://schemas.microsoft.com/office/word/2018/wordml" xmlns:w16sdtdh="http://schemas.microsoft.com/office/word/2020/wordml/sdtdatahash" xmlns:w16se="http://schemas.microsoft.com/office/word/2015/wordml/symex" xmlns:wpg="http://schemas.microsoft.com/office/word/2010/wordprocessingGroup" xmlns:wpi="http://schemas.microsoft.com/office/word/2010/wordprocessingInk" xmlns:wne="http://schemas.microsoft.com/office/word/2006/wordml" xmlns:wps="http://schemas.microsoft.com/office/word/2010/wordprocessingShape" mc:Ignorable="w14 w15 w16se w16cid w16 w16cex w16sdtdh wp14">
+<w:endnotes xmlns:wpc="http://schemas.microsoft.com/office/word/2010/wordprocessingCanvas" xmlns:cx="http://schemas.microsoft.com/office/drawing/2014/chartex" xmlns:cx1="http://schemas.microsoft.com/office/drawing/2015/9/8/chartex" xmlns:cx2="http://schemas.microsoft.com/office/drawing/2015/10/21/chartex" xmlns:cx3="http://schemas.microsoft.com/office/drawing/2016/5/9/chartex" xmlns:cx4="http://schemas.microsoft.com/office/drawing/2016/5/10/chartex" xmlns:cx5="http://schemas.microsoft.com/office/drawing/2016/5/11/chartex" xmlns:cx6="http://schemas.microsoft.com/office/drawing/2016/5/12/chartex" xmlns:cx7="http://schemas.microsoft.com/office/drawing/2016/5/13/chartex" xmlns:cx8="http://schemas.microsoft.com/office/drawing/2016/5/14/chartex" xmlns:mc="http://schemas.openxmlformats.org/markup-compatibility/2006" xmlns:aink="http://schemas.microsoft.com/office/drawing/2016/ink" xmlns:am3d="http://schemas.microsoft.com/office/drawing/2017/model3d" xmlns:o="urn:schemas-microsoft-com:office:office" xmlns:oel="http://schemas.microsoft.com/office/2019/extlst" xmlns:r="http://schemas.openxmlformats.org/officeDocument/2006/relationships" xmlns:m="http://schemas.openxmlformats.org/officeDocument/2006/math" xmlns:v="urn:schemas-microsoft-com:vml" xmlns:wp14="http://schemas.microsoft.com/office/word/2010/wordprocessingDrawing" xmlns:wp="http://schemas.openxmlformats.org/drawingml/2006/wordprocessingDrawing" xmlns:w10="urn:schemas-microsoft-com:office:word" xmlns:w="http://schemas.openxmlformats.org/wordprocessingml/2006/main" xmlns:w14="http://schemas.microsoft.com/office/word/2010/wordml" xmlns:w15="http://schemas.microsoft.com/office/word/2012/wordml" xmlns:w16cex="http://schemas.microsoft.com/office/word/2018/wordml/cex" xmlns:w16cid="http://schemas.microsoft.com/office/word/2016/wordml/cid" xmlns:w16="http://schemas.microsoft.com/office/word/2018/wordml" xmlns:w16du="http://schemas.microsoft.com/office/word/2023/wordml/word16du" xmlns:w16sdtdh="http://schemas.microsoft.com/office/word/2020/wordml/sdtdatahash" xmlns:w16sdtfl="http://schemas.microsoft.com/office/word/2024/wordml/sdtformatlock" xmlns:w16se="http://schemas.microsoft.com/office/word/2015/wordml/symex" xmlns:wpg="http://schemas.microsoft.com/office/word/2010/wordprocessingGroup" xmlns:wpi="http://schemas.microsoft.com/office/word/2010/wordprocessingInk" xmlns:wne="http://schemas.microsoft.com/office/word/2006/wordml" xmlns:wps="http://schemas.microsoft.com/office/word/2010/wordprocessingShape" mc:Ignorable="w14 w15 w16se w16cid w16 w16cex w16sdtdh w16sdtfl w16du wp14">
   <w:endnote w:type="separator" w:id="-1">
     <w:p>
       <w:pPr>
@@ -1279,7 +1347,7 @@
 </file>
 
 <file path=word/footnotes.xml><?xml version="1.0" encoding="utf-8"?>
-<w:footnotes xmlns:wpc="http://schemas.microsoft.com/office/word/2010/wordprocessingCanvas" xmlns:cx="http://schemas.microsoft.com/office/drawing/2014/chartex" xmlns:cx1="http://schemas.microsoft.com/office/drawing/2015/9/8/chartex" xmlns:cx2="http://schemas.microsoft.com/office/drawing/2015/10/21/chartex" xmlns:cx3="http://schemas.microsoft.com/office/drawing/2016/5/9/chartex" xmlns:cx4="http://schemas.microsoft.com/office/drawing/2016/5/10/chartex" xmlns:cx5="http://schemas.microsoft.com/office/drawing/2016/5/11/chartex" xmlns:cx6="http://schemas.microsoft.com/office/drawing/2016/5/12/chartex" xmlns:cx7="http://schemas.microsoft.com/office/drawing/2016/5/13/chartex" xmlns:cx8="http://schemas.microsoft.com/office/drawing/2016/5/14/chartex" xmlns:mc="http://schemas.openxmlformats.org/markup-compatibility/2006" xmlns:aink="http://schemas.microsoft.com/office/drawing/2016/ink" xmlns:am3d="http://schemas.microsoft.com/office/drawing/2017/model3d" xmlns:o="urn:schemas-microsoft-com:office:office" xmlns:oel="http://schemas.microsoft.com/office/2019/extlst" xmlns:r="http://schemas.openxmlformats.org/officeDocument/2006/relationships" xmlns:m="http://schemas.openxmlformats.org/officeDocument/2006/math" xmlns:v="urn:schemas-microsoft-com:vml" xmlns:wp14="http://schemas.microsoft.com/office/word/2010/wordprocessingDrawing" xmlns:wp="http://schemas.openxmlformats.org/drawingml/2006/wordprocessingDrawing" xmlns:w10="urn:schemas-microsoft-com:office:word" xmlns:w="http://schemas.openxmlformats.org/wordprocessingml/2006/main" xmlns:w14="http://schemas.microsoft.com/office/word/2010/wordml" xmlns:w15="http://schemas.microsoft.com/office/word/2012/wordml" xmlns:w16cex="http://schemas.microsoft.com/office/word/2018/wordml/cex" xmlns:w16cid="http://schemas.microsoft.com/office/word/2016/wordml/cid" xmlns:w16="http://schemas.microsoft.com/office/word/2018/wordml" xmlns:w16sdtdh="http://schemas.microsoft.com/office/word/2020/wordml/sdtdatahash" xmlns:w16se="http://schemas.microsoft.com/office/word/2015/wordml/symex" xmlns:wpg="http://schemas.microsoft.com/office/word/2010/wordprocessingGroup" xmlns:wpi="http://schemas.microsoft.com/office/word/2010/wordprocessingInk" xmlns:wne="http://schemas.microsoft.com/office/word/2006/wordml" xmlns:wps="http://schemas.microsoft.com/office/word/2010/wordprocessingShape" mc:Ignorable="w14 w15 w16se w16cid w16 w16cex w16sdtdh wp14">
+<w:footnotes xmlns:wpc="http://schemas.microsoft.com/office/word/2010/wordprocessingCanvas" xmlns:cx="http://schemas.microsoft.com/office/drawing/2014/chartex" xmlns:cx1="http://schemas.microsoft.com/office/drawing/2015/9/8/chartex" xmlns:cx2="http://schemas.microsoft.com/office/drawing/2015/10/21/chartex" xmlns:cx3="http://schemas.microsoft.com/office/drawing/2016/5/9/chartex" xmlns:cx4="http://schemas.microsoft.com/office/drawing/2016/5/10/chartex" xmlns:cx5="http://schemas.microsoft.com/office/drawing/2016/5/11/chartex" xmlns:cx6="http://schemas.microsoft.com/office/drawing/2016/5/12/chartex" xmlns:cx7="http://schemas.microsoft.com/office/drawing/2016/5/13/chartex" xmlns:cx8="http://schemas.microsoft.com/office/drawing/2016/5/14/chartex" xmlns:mc="http://schemas.openxmlformats.org/markup-compatibility/2006" xmlns:aink="http://schemas.microsoft.com/office/drawing/2016/ink" xmlns:am3d="http://schemas.microsoft.com/office/drawing/2017/model3d" xmlns:o="urn:schemas-microsoft-com:office:office" xmlns:oel="http://schemas.microsoft.com/office/2019/extlst" xmlns:r="http://schemas.openxmlformats.org/officeDocument/2006/relationships" xmlns:m="http://schemas.openxmlformats.org/officeDocument/2006/math" xmlns:v="urn:schemas-microsoft-com:vml" xmlns:wp14="http://schemas.microsoft.com/office/word/2010/wordprocessingDrawing" xmlns:wp="http://schemas.openxmlformats.org/drawingml/2006/wordprocessingDrawing" xmlns:w10="urn:schemas-microsoft-com:office:word" xmlns:w="http://schemas.openxmlformats.org/wordprocessingml/2006/main" xmlns:w14="http://schemas.microsoft.com/office/word/2010/wordml" xmlns:w15="http://schemas.microsoft.com/office/word/2012/wordml" xmlns:w16cex="http://schemas.microsoft.com/office/word/2018/wordml/cex" xmlns:w16cid="http://schemas.microsoft.com/office/word/2016/wordml/cid" xmlns:w16="http://schemas.microsoft.com/office/word/2018/wordml" xmlns:w16du="http://schemas.microsoft.com/office/word/2023/wordml/word16du" xmlns:w16sdtdh="http://schemas.microsoft.com/office/word/2020/wordml/sdtdatahash" xmlns:w16sdtfl="http://schemas.microsoft.com/office/word/2024/wordml/sdtformatlock" xmlns:w16se="http://schemas.microsoft.com/office/word/2015/wordml/symex" xmlns:wpg="http://schemas.microsoft.com/office/word/2010/wordprocessingGroup" xmlns:wpi="http://schemas.microsoft.com/office/word/2010/wordprocessingInk" xmlns:wne="http://schemas.microsoft.com/office/word/2006/wordml" xmlns:wps="http://schemas.microsoft.com/office/word/2010/wordprocessingShape" mc:Ignorable="w14 w15 w16se w16cid w16 w16cex w16sdtdh w16sdtfl w16du wp14">
   <w:footnote w:type="separator" w:id="-1">
     <w:p>
       <w:pPr>
@@ -1304,7 +1372,7 @@
 </file>
 
 <file path=word/header1.xml><?xml version="1.0" encoding="utf-8"?>
-<w:hdr xmlns:wpc="http://schemas.microsoft.com/office/word/2010/wordprocessingCanvas" xmlns:cx="http://schemas.microsoft.com/office/drawing/2014/chartex" xmlns:cx1="http://schemas.microsoft.com/office/drawing/2015/9/8/chartex" xmlns:cx2="http://schemas.microsoft.com/office/drawing/2015/10/21/chartex" xmlns:cx3="http://schemas.microsoft.com/office/drawing/2016/5/9/chartex" xmlns:cx4="http://schemas.microsoft.com/office/drawing/2016/5/10/chartex" xmlns:cx5="http://schemas.microsoft.com/office/drawing/2016/5/11/chartex" xmlns:cx6="http://schemas.microsoft.com/office/drawing/2016/5/12/chartex" xmlns:cx7="http://schemas.microsoft.com/office/drawing/2016/5/13/chartex" xmlns:cx8="http://schemas.microsoft.com/office/drawing/2016/5/14/chartex" xmlns:mc="http://schemas.openxmlformats.org/markup-compatibility/2006" xmlns:aink="http://schemas.microsoft.com/office/drawing/2016/ink" xmlns:am3d="http://schemas.microsoft.com/office/drawing/2017/model3d" xmlns:o="urn:schemas-microsoft-com:office:office" xmlns:oel="http://schemas.microsoft.com/office/2019/extlst" xmlns:r="http://schemas.openxmlformats.org/officeDocument/2006/relationships" xmlns:m="http://schemas.openxmlformats.org/officeDocument/2006/math" xmlns:v="urn:schemas-microsoft-com:vml" xmlns:wp14="http://schemas.microsoft.com/office/word/2010/wordprocessingDrawing" xmlns:wp="http://schemas.openxmlformats.org/drawingml/2006/wordprocessingDrawing" xmlns:w10="urn:schemas-microsoft-com:office:word" xmlns:w="http://schemas.openxmlformats.org/wordprocessingml/2006/main" xmlns:w14="http://schemas.microsoft.com/office/word/2010/wordml" xmlns:w15="http://schemas.microsoft.com/office/word/2012/wordml" xmlns:w16cex="http://schemas.microsoft.com/office/word/2018/wordml/cex" xmlns:w16cid="http://schemas.microsoft.com/office/word/2016/wordml/cid" xmlns:w16="http://schemas.microsoft.com/office/word/2018/wordml" xmlns:w16sdtdh="http://schemas.microsoft.com/office/word/2020/wordml/sdtdatahash" xmlns:w16se="http://schemas.microsoft.com/office/word/2015/wordml/symex" xmlns:wpg="http://schemas.microsoft.com/office/word/2010/wordprocessingGroup" xmlns:wpi="http://schemas.microsoft.com/office/word/2010/wordprocessingInk" xmlns:wne="http://schemas.microsoft.com/office/word/2006/wordml" xmlns:wps="http://schemas.microsoft.com/office/word/2010/wordprocessingShape" mc:Ignorable="w14 w15 w16se w16cid w16 w16cex w16sdtdh wp14">
+<w:hdr xmlns:wpc="http://schemas.microsoft.com/office/word/2010/wordprocessingCanvas" xmlns:cx="http://schemas.microsoft.com/office/drawing/2014/chartex" xmlns:cx1="http://schemas.microsoft.com/office/drawing/2015/9/8/chartex" xmlns:cx2="http://schemas.microsoft.com/office/drawing/2015/10/21/chartex" xmlns:cx3="http://schemas.microsoft.com/office/drawing/2016/5/9/chartex" xmlns:cx4="http://schemas.microsoft.com/office/drawing/2016/5/10/chartex" xmlns:cx5="http://schemas.microsoft.com/office/drawing/2016/5/11/chartex" xmlns:cx6="http://schemas.microsoft.com/office/drawing/2016/5/12/chartex" xmlns:cx7="http://schemas.microsoft.com/office/drawing/2016/5/13/chartex" xmlns:cx8="http://schemas.microsoft.com/office/drawing/2016/5/14/chartex" xmlns:mc="http://schemas.openxmlformats.org/markup-compatibility/2006" xmlns:aink="http://schemas.microsoft.com/office/drawing/2016/ink" xmlns:am3d="http://schemas.microsoft.com/office/drawing/2017/model3d" xmlns:o="urn:schemas-microsoft-com:office:office" xmlns:oel="http://schemas.microsoft.com/office/2019/extlst" xmlns:r="http://schemas.openxmlformats.org/officeDocument/2006/relationships" xmlns:m="http://schemas.openxmlformats.org/officeDocument/2006/math" xmlns:v="urn:schemas-microsoft-com:vml" xmlns:wp14="http://schemas.microsoft.com/office/word/2010/wordprocessingDrawing" xmlns:wp="http://schemas.openxmlformats.org/drawingml/2006/wordprocessingDrawing" xmlns:w10="urn:schemas-microsoft-com:office:word" xmlns:w="http://schemas.openxmlformats.org/wordprocessingml/2006/main" xmlns:w14="http://schemas.microsoft.com/office/word/2010/wordml" xmlns:w15="http://schemas.microsoft.com/office/word/2012/wordml" xmlns:w16cex="http://schemas.microsoft.com/office/word/2018/wordml/cex" xmlns:w16cid="http://schemas.microsoft.com/office/word/2016/wordml/cid" xmlns:w16="http://schemas.microsoft.com/office/word/2018/wordml" xmlns:w16du="http://schemas.microsoft.com/office/word/2023/wordml/word16du" xmlns:w16sdtdh="http://schemas.microsoft.com/office/word/2020/wordml/sdtdatahash" xmlns:w16sdtfl="http://schemas.microsoft.com/office/word/2024/wordml/sdtformatlock" xmlns:w16se="http://schemas.microsoft.com/office/word/2015/wordml/symex" xmlns:wpg="http://schemas.microsoft.com/office/word/2010/wordprocessingGroup" xmlns:wpi="http://schemas.microsoft.com/office/word/2010/wordprocessingInk" xmlns:wne="http://schemas.microsoft.com/office/word/2006/wordml" xmlns:wps="http://schemas.microsoft.com/office/word/2010/wordprocessingShape" mc:Ignorable="w14 w15 w16se w16cid w16 w16cex w16sdtdh w16sdtfl w16du wp14">
   <w:p>
     <w:pPr>
       <w:pStyle w:val="Header"/>
@@ -1346,7 +1414,7 @@
 </file>
 
 <file path=word/numbering.xml><?xml version="1.0" encoding="utf-8"?>
-<w:numbering xmlns:wpc="http://schemas.microsoft.com/office/word/2010/wordprocessingCanvas" xmlns:cx="http://schemas.microsoft.com/office/drawing/2014/chartex" xmlns:cx1="http://schemas.microsoft.com/office/drawing/2015/9/8/chartex" xmlns:cx2="http://schemas.microsoft.com/office/drawing/2015/10/21/chartex" xmlns:cx3="http://schemas.microsoft.com/office/drawing/2016/5/9/chartex" xmlns:cx4="http://schemas.microsoft.com/office/drawing/2016/5/10/chartex" xmlns:cx5="http://schemas.microsoft.com/office/drawing/2016/5/11/chartex" xmlns:cx6="http://schemas.microsoft.com/office/drawing/2016/5/12/chartex" xmlns:cx7="http://schemas.microsoft.com/office/drawing/2016/5/13/chartex" xmlns:cx8="http://schemas.microsoft.com/office/drawing/2016/5/14/chartex" xmlns:mc="http://schemas.openxmlformats.org/markup-compatibility/2006" xmlns:aink="http://schemas.microsoft.com/office/drawing/2016/ink" xmlns:am3d="http://schemas.microsoft.com/office/drawing/2017/model3d" xmlns:o="urn:schemas-microsoft-com:office:office" xmlns:oel="http://schemas.microsoft.com/office/2019/extlst" xmlns:r="http://schemas.openxmlformats.org/officeDocument/2006/relationships" xmlns:m="http://schemas.openxmlformats.org/officeDocument/2006/math" xmlns:v="urn:schemas-microsoft-com:vml" xmlns:wp14="http://schemas.microsoft.com/office/word/2010/wordprocessingDrawing" xmlns:wp="http://schemas.openxmlformats.org/drawingml/2006/wordprocessingDrawing" xmlns:w10="urn:schemas-microsoft-com:office:word" xmlns:w="http://schemas.openxmlformats.org/wordprocessingml/2006/main" xmlns:w14="http://schemas.microsoft.com/office/word/2010/wordml" xmlns:w15="http://schemas.microsoft.com/office/word/2012/wordml" xmlns:w16cex="http://schemas.microsoft.com/office/word/2018/wordml/cex" xmlns:w16cid="http://schemas.microsoft.com/office/word/2016/wordml/cid" xmlns:w16="http://schemas.microsoft.com/office/word/2018/wordml" xmlns:w16sdtdh="http://schemas.microsoft.com/office/word/2020/wordml/sdtdatahash" xmlns:w16se="http://schemas.microsoft.com/office/word/2015/wordml/symex" xmlns:wpg="http://schemas.microsoft.com/office/word/2010/wordprocessingGroup" xmlns:wpi="http://schemas.microsoft.com/office/word/2010/wordprocessingInk" xmlns:wne="http://schemas.microsoft.com/office/word/2006/wordml" xmlns:wps="http://schemas.microsoft.com/office/word/2010/wordprocessingShape" mc:Ignorable="w14 w15 w16se w16cid w16 w16cex w16sdtdh wp14">
+<w:numbering xmlns:wpc="http://schemas.microsoft.com/office/word/2010/wordprocessingCanvas" xmlns:cx="http://schemas.microsoft.com/office/drawing/2014/chartex" xmlns:cx1="http://schemas.microsoft.com/office/drawing/2015/9/8/chartex" xmlns:cx2="http://schemas.microsoft.com/office/drawing/2015/10/21/chartex" xmlns:cx3="http://schemas.microsoft.com/office/drawing/2016/5/9/chartex" xmlns:cx4="http://schemas.microsoft.com/office/drawing/2016/5/10/chartex" xmlns:cx5="http://schemas.microsoft.com/office/drawing/2016/5/11/chartex" xmlns:cx6="http://schemas.microsoft.com/office/drawing/2016/5/12/chartex" xmlns:cx7="http://schemas.microsoft.com/office/drawing/2016/5/13/chartex" xmlns:cx8="http://schemas.microsoft.com/office/drawing/2016/5/14/chartex" xmlns:mc="http://schemas.openxmlformats.org/markup-compatibility/2006" xmlns:aink="http://schemas.microsoft.com/office/drawing/2016/ink" xmlns:am3d="http://schemas.microsoft.com/office/drawing/2017/model3d" xmlns:o="urn:schemas-microsoft-com:office:office" xmlns:oel="http://schemas.microsoft.com/office/2019/extlst" xmlns:r="http://schemas.openxmlformats.org/officeDocument/2006/relationships" xmlns:m="http://schemas.openxmlformats.org/officeDocument/2006/math" xmlns:v="urn:schemas-microsoft-com:vml" xmlns:wp14="http://schemas.microsoft.com/office/word/2010/wordprocessingDrawing" xmlns:wp="http://schemas.openxmlformats.org/drawingml/2006/wordprocessingDrawing" xmlns:w10="urn:schemas-microsoft-com:office:word" xmlns:w="http://schemas.openxmlformats.org/wordprocessingml/2006/main" xmlns:w14="http://schemas.microsoft.com/office/word/2010/wordml" xmlns:w15="http://schemas.microsoft.com/office/word/2012/wordml" xmlns:w16cex="http://schemas.microsoft.com/office/word/2018/wordml/cex" xmlns:w16cid="http://schemas.microsoft.com/office/word/2016/wordml/cid" xmlns:w16="http://schemas.microsoft.com/office/word/2018/wordml" xmlns:w16du="http://schemas.microsoft.com/office/word/2023/wordml/word16du" xmlns:w16sdtdh="http://schemas.microsoft.com/office/word/2020/wordml/sdtdatahash" xmlns:w16sdtfl="http://schemas.microsoft.com/office/word/2024/wordml/sdtformatlock" xmlns:w16se="http://schemas.microsoft.com/office/word/2015/wordml/symex" xmlns:wpg="http://schemas.microsoft.com/office/word/2010/wordprocessingGroup" xmlns:wpi="http://schemas.microsoft.com/office/word/2010/wordprocessingInk" xmlns:wne="http://schemas.microsoft.com/office/word/2006/wordml" xmlns:wps="http://schemas.microsoft.com/office/word/2010/wordprocessingShape" mc:Ignorable="w14 w15 w16se w16cid w16 w16cex w16sdtdh w16sdtfl w16du wp14">
   <w:abstractNum w:abstractNumId="0" w15:restartNumberingAfterBreak="0">
     <w:nsid w:val="0306307C"/>
     <w:multiLevelType w:val="hybridMultilevel"/>
@@ -3594,7 +3662,7 @@
 </file>
 
 <file path=word/styles.xml><?xml version="1.0" encoding="utf-8"?>
-<w:styles xmlns:mc="http://schemas.openxmlformats.org/markup-compatibility/2006" xmlns:r="http://schemas.openxmlformats.org/officeDocument/2006/relationships" xmlns:w="http://schemas.openxmlformats.org/wordprocessingml/2006/main" xmlns:w14="http://schemas.microsoft.com/office/word/2010/wordml" xmlns:w15="http://schemas.microsoft.com/office/word/2012/wordml" xmlns:w16cex="http://schemas.microsoft.com/office/word/2018/wordml/cex" xmlns:w16cid="http://schemas.microsoft.com/office/word/2016/wordml/cid" xmlns:w16="http://schemas.microsoft.com/office/word/2018/wordml" xmlns:w16sdtdh="http://schemas.microsoft.com/office/word/2020/wordml/sdtdatahash" xmlns:w16se="http://schemas.microsoft.com/office/word/2015/wordml/symex" mc:Ignorable="w14 w15 w16se w16cid w16 w16cex w16sdtdh">
+<w:styles xmlns:mc="http://schemas.openxmlformats.org/markup-compatibility/2006" xmlns:r="http://schemas.openxmlformats.org/officeDocument/2006/relationships" xmlns:w="http://schemas.openxmlformats.org/wordprocessingml/2006/main" xmlns:w14="http://schemas.microsoft.com/office/word/2010/wordml" xmlns:w15="http://schemas.microsoft.com/office/word/2012/wordml" xmlns:w16cex="http://schemas.microsoft.com/office/word/2018/wordml/cex" xmlns:w16cid="http://schemas.microsoft.com/office/word/2016/wordml/cid" xmlns:w16="http://schemas.microsoft.com/office/word/2018/wordml" xmlns:w16du="http://schemas.microsoft.com/office/word/2023/wordml/word16du" xmlns:w16sdtdh="http://schemas.microsoft.com/office/word/2020/wordml/sdtdatahash" xmlns:w16sdtfl="http://schemas.microsoft.com/office/word/2024/wordml/sdtformatlock" xmlns:w16se="http://schemas.microsoft.com/office/word/2015/wordml/symex" mc:Ignorable="w14 w15 w16se w16cid w16 w16cex w16sdtdh w16sdtfl w16du">
   <w:docDefaults>
     <w:rPrDefault>
       <w:rPr>

</xml_diff>